<commit_message>
clock implementation, and edits to report
</commit_message>
<xml_diff>
--- a/Design Report.docx
+++ b/Design Report.docx
@@ -164,10 +164,71 @@
         </w:rPr>
         <w:tab/>
       </w:r>
+      <w:bookmarkStart w:id="0" w:name="_GoBack"/>
+      <w:bookmarkEnd w:id="0"/>
       <w:r>
         <w:rPr>
           <w:rFonts w:ascii="Courier New" w:hAnsi="Courier New" w:cs="Courier New"/>
         </w:rPr>
+        <w:t>cl</w:t>
+      </w:r>
+      <w:r>
+        <w:rPr>
+          <w:rFonts w:ascii="Courier New" w:hAnsi="Courier New" w:cs="Courier New"/>
+        </w:rPr>
+        <w:t>k</w:t>
+      </w:r>
+      <w:r>
+        <w:rPr>
+          <w:rFonts w:ascii="Cambria" w:hAnsi="Cambria" w:cs="Courier New"/>
+        </w:rPr>
+        <w:tab/>
+      </w:r>
+      <w:r>
+        <w:rPr>
+          <w:rFonts w:ascii="Cambria" w:hAnsi="Cambria" w:cs="Courier New"/>
+        </w:rPr>
+        <w:tab/>
+      </w:r>
+      <w:r>
+        <w:rPr>
+          <w:rFonts w:ascii="Cambria" w:hAnsi="Cambria" w:cs="Courier New"/>
+        </w:rPr>
+        <w:tab/>
+      </w:r>
+      <w:r>
+        <w:t>–</w:t>
+      </w:r>
+      <w:r>
+        <w:rPr>
+          <w:rFonts w:ascii="Cambria" w:hAnsi="Cambria" w:cs="Courier New"/>
+        </w:rPr>
+        <w:t xml:space="preserve"> </w:t>
+      </w:r>
+      <w:r>
+        <w:rPr>
+          <w:rFonts w:ascii="Cambria" w:hAnsi="Cambria" w:cs="Courier New"/>
+        </w:rPr>
+        <w:t>The clock of the processor</w:t>
+      </w:r>
+    </w:p>
+    <w:p>
+      <w:pPr>
+        <w:spacing w:after="0"/>
+        <w:rPr>
+          <w:rFonts w:ascii="Cambria" w:hAnsi="Cambria" w:cs="Courier New"/>
+        </w:rPr>
+      </w:pPr>
+      <w:r>
+        <w:rPr>
+          <w:rFonts w:ascii="Cambria" w:hAnsi="Cambria" w:cs="Courier New"/>
+        </w:rPr>
+        <w:tab/>
+      </w:r>
+      <w:r>
+        <w:rPr>
+          <w:rFonts w:ascii="Courier New" w:hAnsi="Courier New" w:cs="Courier New"/>
+        </w:rPr>
         <w:t>data</w:t>
       </w:r>
       <w:r>
@@ -536,7 +597,13 @@
         <w:rPr>
           <w:rFonts w:ascii="Cambria" w:hAnsi="Cambria" w:cs="Courier New"/>
         </w:rPr>
-        <w:t xml:space="preserve">Currently the ASP will receive instructions upon the rising edge of the </w:t>
+        <w:t>Currently the ASP wil</w:t>
+      </w:r>
+      <w:r>
+        <w:rPr>
+          <w:rFonts w:ascii="Cambria" w:hAnsi="Cambria" w:cs="Courier New"/>
+        </w:rPr>
+        <w:t xml:space="preserve">l receive instructions upon the true state of the input, </w:t>
       </w:r>
       <w:r>
         <w:rPr>
@@ -548,7 +615,7 @@
         <w:rPr>
           <w:rFonts w:ascii="Cambria" w:hAnsi="Cambria" w:cs="Courier New"/>
         </w:rPr>
-        <w:t xml:space="preserve"> bit input.</w:t>
+        <w:t xml:space="preserve"> bit.</w:t>
       </w:r>
       <w:r>
         <w:rPr>
@@ -1144,7 +1211,19 @@
         <w:rPr>
           <w:rFonts w:ascii="Cambria" w:hAnsi="Cambria" w:cs="Courier New"/>
         </w:rPr>
-        <w:t>All operations are reactive upon the rising valid bit,</w:t>
+        <w:t xml:space="preserve">All operations are </w:t>
+      </w:r>
+      <w:r>
+        <w:rPr>
+          <w:rFonts w:ascii="Cambria" w:hAnsi="Cambria" w:cs="Courier New"/>
+        </w:rPr>
+        <w:t>reactive upon logic state true of the</w:t>
+      </w:r>
+      <w:r>
+        <w:rPr>
+          <w:rFonts w:ascii="Cambria" w:hAnsi="Cambria" w:cs="Courier New"/>
+        </w:rPr>
+        <w:t xml:space="preserve"> valid bit,</w:t>
       </w:r>
       <w:r>
         <w:rPr>
@@ -1483,7 +1562,31 @@
               <w:rPr>
                 <w:rFonts w:ascii="Cambria" w:hAnsi="Cambria" w:cs="Courier New"/>
               </w:rPr>
-              <w:t xml:space="preserve"> packets is reached. State is set back to IDLE. (detailed below). </w:t>
+              <w:t xml:space="preserve"> packets is rea</w:t>
+            </w:r>
+            <w:r>
+              <w:rPr>
+                <w:rFonts w:ascii="Cambria" w:hAnsi="Cambria" w:cs="Courier New"/>
+              </w:rPr>
+              <w:t>ched. State is set back to IDLE</w:t>
+            </w:r>
+            <w:r>
+              <w:rPr>
+                <w:rFonts w:ascii="Cambria" w:hAnsi="Cambria" w:cs="Courier New"/>
+              </w:rPr>
+              <w:t xml:space="preserve"> (</w:t>
+            </w:r>
+            <w:r>
+              <w:rPr>
+                <w:rFonts w:ascii="Cambria" w:hAnsi="Cambria" w:cs="Courier New"/>
+              </w:rPr>
+              <w:t>detailed</w:t>
+            </w:r>
+            <w:r>
+              <w:rPr>
+                <w:rFonts w:ascii="Cambria" w:hAnsi="Cambria" w:cs="Courier New"/>
+              </w:rPr>
+              <w:t xml:space="preserve"> below). </w:t>
             </w:r>
             <w:r>
               <w:rPr>
@@ -2200,23 +2303,7 @@
           <w:i/>
           <w:sz w:val="16"/>
         </w:rPr>
-        <w:t>Acknowledged that the processor state logic is not governed by clock, will be cha</w:t>
-      </w:r>
-      <w:r>
-        <w:rPr>
-          <w:rFonts w:ascii="Cambria" w:hAnsi="Cambria" w:cs="Courier New"/>
-          <w:i/>
-          <w:sz w:val="16"/>
-        </w:rPr>
-        <w:t xml:space="preserve"> </w:t>
-      </w:r>
-      <w:r>
-        <w:rPr>
-          <w:rFonts w:ascii="Cambria" w:hAnsi="Cambria" w:cs="Courier New"/>
-          <w:i/>
-          <w:sz w:val="16"/>
-        </w:rPr>
-        <w:t>nged later in NoC development.</w:t>
+        <w:t>Acknowledged that the processor state logic is not governed by clock, will be changed later in NoC development.</w:t>
       </w:r>
     </w:p>
     <w:p>
@@ -3801,19 +3888,7 @@
         <w:rPr>
           <w:rFonts w:ascii="Cambria" w:hAnsi="Cambria" w:cs="Courier New"/>
         </w:rPr>
-        <w:t xml:space="preserve">, for memory vector </w:t>
-      </w:r>
-      <w:r>
-        <w:rPr>
-          <w:rFonts w:ascii="Cambria" w:hAnsi="Cambria" w:cs="Courier New"/>
-        </w:rPr>
-        <w:t>B</w:t>
-      </w:r>
-      <w:r>
-        <w:rPr>
-          <w:rFonts w:ascii="Cambria" w:hAnsi="Cambria" w:cs="Courier New"/>
-        </w:rPr>
-        <w:t>, instruction is send to the ANI and the result is produced.</w:t>
+        <w:t>, for memory vector B, instruction is send to the ANI and the result is produced.</w:t>
       </w:r>
     </w:p>
     <w:p>
@@ -3827,8 +3902,6 @@
           <w:rFonts w:ascii="Cambria" w:hAnsi="Cambria" w:cs="Courier New"/>
         </w:rPr>
       </w:pPr>
-      <w:bookmarkStart w:id="0" w:name="_GoBack"/>
-      <w:bookmarkEnd w:id="0"/>
     </w:p>
     <w:sectPr>
       <w:headerReference w:type="default" r:id="rId13"/>

</xml_diff>

<commit_message>
report test bench updated
</commit_message>
<xml_diff>
--- a/Design Report.docx
+++ b/Design Report.docx
@@ -1,6 +1,6 @@
 
 <file path=word/document.xml><?xml version="1.0" encoding="utf-8"?>
-<w:document xmlns:wpc="http://schemas.microsoft.com/office/word/2010/wordprocessingCanvas" xmlns:mc="http://schemas.openxmlformats.org/markup-compatibility/2006" xmlns:o="urn:schemas-microsoft-com:office:office" xmlns:r="http://schemas.openxmlformats.org/officeDocument/2006/relationships" xmlns:m="http://schemas.openxmlformats.org/officeDocument/2006/math" xmlns:v="urn:schemas-microsoft-com:vml" xmlns:wp14="http://schemas.microsoft.com/office/word/2010/wordprocessingDrawing" xmlns:wp="http://schemas.openxmlformats.org/drawingml/2006/wordprocessingDrawing" xmlns:w10="urn:schemas-microsoft-com:office:word" xmlns:w="http://schemas.openxmlformats.org/wordprocessingml/2006/main" xmlns:w14="http://schemas.microsoft.com/office/word/2010/wordml" xmlns:w15="http://schemas.microsoft.com/office/word/2012/wordml" xmlns:wpg="http://schemas.microsoft.com/office/word/2010/wordprocessingGroup" xmlns:wpi="http://schemas.microsoft.com/office/word/2010/wordprocessingInk" xmlns:wne="http://schemas.microsoft.com/office/word/2006/wordml" xmlns:wps="http://schemas.microsoft.com/office/word/2010/wordprocessingShape" mc:Ignorable="w14 w15 wp14">
+<w:document xmlns:wpc="http://schemas.microsoft.com/office/word/2010/wordprocessingCanvas" xmlns:cx="http://schemas.microsoft.com/office/drawing/2014/chartex" xmlns:cx1="http://schemas.microsoft.com/office/drawing/2015/9/8/chartex" xmlns:cx2="http://schemas.microsoft.com/office/drawing/2015/10/21/chartex" xmlns:cx3="http://schemas.microsoft.com/office/drawing/2016/5/9/chartex" xmlns:cx4="http://schemas.microsoft.com/office/drawing/2016/5/10/chartex" xmlns:cx5="http://schemas.microsoft.com/office/drawing/2016/5/11/chartex" xmlns:mc="http://schemas.openxmlformats.org/markup-compatibility/2006" xmlns:o="urn:schemas-microsoft-com:office:office" xmlns:r="http://schemas.openxmlformats.org/officeDocument/2006/relationships" xmlns:m="http://schemas.openxmlformats.org/officeDocument/2006/math" xmlns:v="urn:schemas-microsoft-com:vml" xmlns:wp14="http://schemas.microsoft.com/office/word/2010/wordprocessingDrawing" xmlns:wp="http://schemas.openxmlformats.org/drawingml/2006/wordprocessingDrawing" xmlns:w10="urn:schemas-microsoft-com:office:word" xmlns:w="http://schemas.openxmlformats.org/wordprocessingml/2006/main" xmlns:w14="http://schemas.microsoft.com/office/word/2010/wordml" xmlns:w15="http://schemas.microsoft.com/office/word/2012/wordml" xmlns:w16se="http://schemas.microsoft.com/office/word/2015/wordml/symex" xmlns:wpg="http://schemas.microsoft.com/office/word/2010/wordprocessingGroup" xmlns:wpi="http://schemas.microsoft.com/office/word/2010/wordprocessingInk" xmlns:wne="http://schemas.microsoft.com/office/word/2006/wordml" xmlns:wps="http://schemas.microsoft.com/office/word/2010/wordprocessingShape" mc:Ignorable="w14 w15 w16se wp14">
   <w:body>
     <w:p>
       <w:pPr>
@@ -164,8 +164,6 @@
         </w:rPr>
         <w:tab/>
       </w:r>
-      <w:bookmarkStart w:id="0" w:name="_GoBack"/>
-      <w:bookmarkEnd w:id="0"/>
       <w:r>
         <w:rPr>
           <w:rFonts w:ascii="Courier New" w:hAnsi="Courier New" w:cs="Courier New"/>
@@ -203,39 +201,157 @@
         <w:rPr>
           <w:rFonts w:ascii="Cambria" w:hAnsi="Cambria" w:cs="Courier New"/>
         </w:rPr>
+        <w:t xml:space="preserve"> The clock of the processor</w:t>
+      </w:r>
+    </w:p>
+    <w:p>
+      <w:pPr>
+        <w:spacing w:after="0"/>
+        <w:rPr>
+          <w:rFonts w:ascii="Cambria" w:hAnsi="Cambria" w:cs="Courier New"/>
+        </w:rPr>
+      </w:pPr>
+      <w:r>
+        <w:rPr>
+          <w:rFonts w:ascii="Cambria" w:hAnsi="Cambria" w:cs="Courier New"/>
+        </w:rPr>
+        <w:tab/>
+      </w:r>
+      <w:r>
+        <w:rPr>
+          <w:rFonts w:ascii="Courier New" w:hAnsi="Courier New" w:cs="Courier New"/>
+        </w:rPr>
+        <w:t>data</w:t>
+      </w:r>
+      <w:r>
+        <w:rPr>
+          <w:rFonts w:ascii="Courier New" w:hAnsi="Courier New" w:cs="Courier New"/>
+        </w:rPr>
+        <w:t>_in</w:t>
+      </w:r>
+      <w:r>
+        <w:rPr>
+          <w:rFonts w:ascii="Cambria" w:hAnsi="Cambria" w:cs="Courier New"/>
+        </w:rPr>
+        <w:tab/>
+      </w:r>
+      <w:r>
+        <w:rPr>
+          <w:rFonts w:ascii="Cambria" w:hAnsi="Cambria" w:cs="Courier New"/>
+        </w:rPr>
+        <w:tab/>
+      </w:r>
+      <w:r>
+        <w:t>–</w:t>
+      </w:r>
+      <w:r>
+        <w:rPr>
+          <w:rFonts w:ascii="Cambria" w:hAnsi="Cambria" w:cs="Courier New"/>
+        </w:rPr>
+        <w:t xml:space="preserve"> Contains OPCODE and other important data</w:t>
+      </w:r>
+      <w:r>
+        <w:rPr>
+          <w:rFonts w:ascii="Cambria" w:hAnsi="Cambria" w:cs="Courier New"/>
+        </w:rPr>
+        <w:t xml:space="preserve"> &lt;26bits&gt;</w:t>
+      </w:r>
+    </w:p>
+    <w:p>
+      <w:pPr>
+        <w:spacing w:after="0"/>
+        <w:rPr>
+          <w:rFonts w:ascii="Cambria" w:hAnsi="Cambria" w:cs="Courier New"/>
+        </w:rPr>
+      </w:pPr>
+      <w:r>
+        <w:rPr>
+          <w:rFonts w:ascii="Cambria" w:hAnsi="Cambria" w:cs="Courier New"/>
+        </w:rPr>
+        <w:tab/>
+      </w:r>
+      <w:r>
+        <w:rPr>
+          <w:rFonts w:ascii="Courier New" w:hAnsi="Courier New" w:cs="Courier New"/>
+        </w:rPr>
+        <w:t>valid</w:t>
+      </w:r>
+      <w:r>
+        <w:rPr>
+          <w:rFonts w:ascii="Cambria" w:hAnsi="Cambria" w:cs="Courier New"/>
+        </w:rPr>
+        <w:tab/>
+      </w:r>
+      <w:r>
+        <w:rPr>
+          <w:rFonts w:ascii="Cambria" w:hAnsi="Cambria" w:cs="Courier New"/>
+        </w:rPr>
+        <w:tab/>
+      </w:r>
+      <w:r>
+        <w:rPr>
+          <w:rFonts w:ascii="Cambria" w:hAnsi="Cambria" w:cs="Courier New"/>
+        </w:rPr>
+        <w:tab/>
+      </w:r>
+      <w:r>
+        <w:t>–</w:t>
+      </w:r>
+      <w:r>
+        <w:rPr>
+          <w:rFonts w:ascii="Cambria" w:hAnsi="Cambria" w:cs="Courier New"/>
+        </w:rPr>
         <w:t xml:space="preserve"> </w:t>
       </w:r>
       <w:r>
         <w:rPr>
           <w:rFonts w:ascii="Cambria" w:hAnsi="Cambria" w:cs="Courier New"/>
         </w:rPr>
-        <w:t>The clock of the processor</w:t>
-      </w:r>
-    </w:p>
-    <w:p>
-      <w:pPr>
-        <w:spacing w:after="0"/>
-        <w:rPr>
-          <w:rFonts w:ascii="Cambria" w:hAnsi="Cambria" w:cs="Courier New"/>
-        </w:rPr>
-      </w:pPr>
-      <w:r>
-        <w:rPr>
-          <w:rFonts w:ascii="Cambria" w:hAnsi="Cambria" w:cs="Courier New"/>
-        </w:rPr>
-        <w:tab/>
+        <w:t xml:space="preserve">Indicates valid packet for </w:t>
       </w:r>
       <w:r>
         <w:rPr>
           <w:rFonts w:ascii="Courier New" w:hAnsi="Courier New" w:cs="Courier New"/>
         </w:rPr>
-        <w:t>data</w:t>
+        <w:t>data_in</w:t>
       </w:r>
       <w:r>
         <w:rPr>
           <w:rFonts w:ascii="Courier New" w:hAnsi="Courier New" w:cs="Courier New"/>
         </w:rPr>
-        <w:t>_in</w:t>
+        <w:t xml:space="preserve"> </w:t>
+      </w:r>
+      <w:r>
+        <w:rPr>
+          <w:rFonts w:ascii="Cambria" w:hAnsi="Cambria" w:cs="Courier New"/>
+        </w:rPr>
+        <w:t>&lt;1bit&gt;</w:t>
+      </w:r>
+    </w:p>
+    <w:p>
+      <w:pPr>
+        <w:spacing w:after="0"/>
+        <w:rPr>
+          <w:rFonts w:ascii="Cambria" w:hAnsi="Cambria" w:cs="Courier New"/>
+        </w:rPr>
+      </w:pPr>
+      <w:r>
+        <w:rPr>
+          <w:rFonts w:ascii="Cambria" w:hAnsi="Cambria" w:cs="Courier New"/>
+        </w:rPr>
+        <w:tab/>
+      </w:r>
+      <w:r>
+        <w:rPr>
+          <w:rFonts w:ascii="Courier New" w:hAnsi="Courier New" w:cs="Courier New"/>
+        </w:rPr>
+        <w:t>reset</w:t>
+      </w:r>
+      <w:r>
+        <w:rPr>
+          <w:rFonts w:ascii="Cambria" w:hAnsi="Cambria" w:cs="Courier New"/>
+        </w:rPr>
+        <w:tab/>
       </w:r>
       <w:r>
         <w:rPr>
@@ -256,13 +372,33 @@
         <w:rPr>
           <w:rFonts w:ascii="Cambria" w:hAnsi="Cambria" w:cs="Courier New"/>
         </w:rPr>
-        <w:t xml:space="preserve"> Contains OPCODE and other important data</w:t>
-      </w:r>
-      <w:r>
-        <w:rPr>
-          <w:rFonts w:ascii="Cambria" w:hAnsi="Cambria" w:cs="Courier New"/>
-        </w:rPr>
-        <w:t xml:space="preserve"> &lt;26bits&gt;</w:t>
+        <w:t xml:space="preserve"> </w:t>
+      </w:r>
+      <w:r>
+        <w:rPr>
+          <w:rFonts w:ascii="Cambria" w:hAnsi="Cambria" w:cs="Courier New"/>
+        </w:rPr>
+        <w:t>Reset all vector and states</w:t>
+      </w:r>
+      <w:r>
+        <w:rPr>
+          <w:rFonts w:ascii="Cambria" w:hAnsi="Cambria" w:cs="Courier New"/>
+        </w:rPr>
+        <w:t xml:space="preserve"> &lt;1bits&gt;</w:t>
+      </w:r>
+    </w:p>
+    <w:p>
+      <w:pPr>
+        <w:spacing w:after="0"/>
+        <w:rPr>
+          <w:rFonts w:ascii="Cambria" w:hAnsi="Cambria" w:cs="Courier New"/>
+        </w:rPr>
+      </w:pPr>
+      <w:r>
+        <w:rPr>
+          <w:rFonts w:ascii="Cambria" w:hAnsi="Cambria" w:cs="Courier New"/>
+        </w:rPr>
+        <w:t>Output:</w:t>
       </w:r>
     </w:p>
     <w:p>
@@ -282,25 +418,226 @@
         <w:rPr>
           <w:rFonts w:ascii="Courier New" w:hAnsi="Courier New" w:cs="Courier New"/>
         </w:rPr>
+        <w:t>da</w:t>
+      </w:r>
+      <w:r>
+        <w:rPr>
+          <w:rFonts w:ascii="Courier New" w:hAnsi="Courier New" w:cs="Courier New"/>
+        </w:rPr>
+        <w:t>ta_out</w:t>
+      </w:r>
+      <w:r>
+        <w:tab/>
+      </w:r>
+      <w:r>
+        <w:tab/>
+        <w:t>–</w:t>
+      </w:r>
+      <w:r>
+        <w:rPr>
+          <w:rFonts w:ascii="Cambria" w:hAnsi="Cambria" w:cs="Courier New"/>
+        </w:rPr>
+        <w:t xml:space="preserve"> </w:t>
+      </w:r>
+      <w:r>
+        <w:rPr>
+          <w:rFonts w:ascii="Cambria" w:hAnsi="Cambria" w:cs="Courier New"/>
+        </w:rPr>
+        <w:t>Contains response of the process</w:t>
+      </w:r>
+      <w:r>
+        <w:rPr>
+          <w:rFonts w:ascii="Cambria" w:hAnsi="Cambria" w:cs="Courier New"/>
+        </w:rPr>
+        <w:t xml:space="preserve"> &lt;64bits&gt;</w:t>
+      </w:r>
+    </w:p>
+    <w:p>
+      <w:pPr>
+        <w:spacing w:after="0"/>
+        <w:rPr>
+          <w:rFonts w:ascii="Cambria" w:hAnsi="Cambria" w:cs="Courier New"/>
+        </w:rPr>
+      </w:pPr>
+      <w:r>
+        <w:rPr>
+          <w:rFonts w:ascii="Cambria" w:hAnsi="Cambria" w:cs="Courier New"/>
+        </w:rPr>
+        <w:tab/>
+      </w:r>
+      <w:r>
+        <w:rPr>
+          <w:rFonts w:ascii="Courier New" w:hAnsi="Courier New" w:cs="Courier New"/>
+        </w:rPr>
+        <w:t>re</w:t>
+      </w:r>
+      <w:r>
+        <w:rPr>
+          <w:rFonts w:ascii="Courier New" w:hAnsi="Courier New" w:cs="Courier New"/>
+        </w:rPr>
+        <w:t>s_ready</w:t>
+      </w:r>
+      <w:r>
+        <w:rPr>
+          <w:rFonts w:ascii="Cambria" w:hAnsi="Cambria" w:cs="Courier New"/>
+        </w:rPr>
+        <w:tab/>
+      </w:r>
+      <w:r>
+        <w:rPr>
+          <w:rFonts w:ascii="Cambria" w:hAnsi="Cambria" w:cs="Courier New"/>
+        </w:rPr>
+        <w:tab/>
+      </w:r>
+      <w:r>
+        <w:t>–</w:t>
+      </w:r>
+      <w:r>
+        <w:rPr>
+          <w:rFonts w:ascii="Cambria" w:hAnsi="Cambria" w:cs="Courier New"/>
+        </w:rPr>
+        <w:t xml:space="preserve"> Indicate data out is valid</w:t>
+      </w:r>
+      <w:r>
+        <w:rPr>
+          <w:rFonts w:ascii="Cambria" w:hAnsi="Cambria" w:cs="Courier New"/>
+        </w:rPr>
+        <w:t xml:space="preserve"> &lt;1bit&gt;</w:t>
+      </w:r>
+    </w:p>
+    <w:p>
+      <w:pPr>
+        <w:spacing w:after="0"/>
+        <w:rPr>
+          <w:rFonts w:ascii="Cambria" w:hAnsi="Cambria" w:cs="Courier New"/>
+        </w:rPr>
+      </w:pPr>
+      <w:r>
+        <w:rPr>
+          <w:rFonts w:ascii="Cambria" w:hAnsi="Cambria" w:cs="Courier New"/>
+        </w:rPr>
+        <w:tab/>
+      </w:r>
+      <w:r>
+        <w:rPr>
+          <w:rFonts w:ascii="Courier New" w:hAnsi="Courier New" w:cs="Courier New"/>
+        </w:rPr>
+        <w:t>bus</w:t>
+      </w:r>
+      <w:r>
+        <w:rPr>
+          <w:rFonts w:ascii="Courier New" w:hAnsi="Courier New" w:cs="Courier New"/>
+        </w:rPr>
+        <w:t>y</w:t>
+      </w:r>
+      <w:r>
+        <w:rPr>
+          <w:rFonts w:ascii="Cambria" w:hAnsi="Cambria" w:cs="Courier New"/>
+        </w:rPr>
+        <w:tab/>
+      </w:r>
+      <w:r>
+        <w:rPr>
+          <w:rFonts w:ascii="Cambria" w:hAnsi="Cambria" w:cs="Courier New"/>
+        </w:rPr>
+        <w:tab/>
+      </w:r>
+      <w:r>
+        <w:rPr>
+          <w:rFonts w:ascii="Cambria" w:hAnsi="Cambria" w:cs="Courier New"/>
+        </w:rPr>
+        <w:tab/>
+      </w:r>
+      <w:r>
+        <w:t>–</w:t>
+      </w:r>
+      <w:r>
+        <w:rPr>
+          <w:rFonts w:ascii="Cambria" w:hAnsi="Cambria" w:cs="Courier New"/>
+        </w:rPr>
+        <w:t xml:space="preserve"> Indicate ASP is busy, cannot</w:t>
+      </w:r>
+      <w:r>
+        <w:rPr>
+          <w:rFonts w:ascii="Cambria" w:hAnsi="Cambria" w:cs="Courier New"/>
+        </w:rPr>
+        <w:t xml:space="preserve"> receive more instructions</w:t>
+      </w:r>
+      <w:r>
+        <w:rPr>
+          <w:rFonts w:ascii="Cambria" w:hAnsi="Cambria" w:cs="Courier New"/>
+        </w:rPr>
+        <w:t xml:space="preserve"> &lt;1bit&gt;</w:t>
+      </w:r>
+    </w:p>
+    <w:p>
+      <w:pPr>
+        <w:spacing w:after="0"/>
+        <w:rPr>
+          <w:rFonts w:ascii="Cambria" w:hAnsi="Cambria" w:cs="Courier New"/>
+        </w:rPr>
+      </w:pPr>
+    </w:p>
+    <w:p>
+      <w:pPr>
+        <w:spacing w:after="0"/>
+        <w:rPr>
+          <w:rFonts w:ascii="Cambria" w:hAnsi="Cambria" w:cs="Courier New"/>
+        </w:rPr>
+      </w:pPr>
+      <w:r>
+        <w:rPr>
+          <w:rFonts w:ascii="Cambria" w:hAnsi="Cambria" w:cs="Courier New"/>
+        </w:rPr>
+        <w:t>Currently the ASP wil</w:t>
+      </w:r>
+      <w:r>
+        <w:rPr>
+          <w:rFonts w:ascii="Cambria" w:hAnsi="Cambria" w:cs="Courier New"/>
+        </w:rPr>
+        <w:t xml:space="preserve">l receive instructions upon the true state of the input, </w:t>
+      </w:r>
+      <w:r>
+        <w:rPr>
+          <w:rFonts w:ascii="Courier New" w:hAnsi="Courier New" w:cs="Courier New"/>
+        </w:rPr>
         <w:t>valid</w:t>
       </w:r>
       <w:r>
         <w:rPr>
           <w:rFonts w:ascii="Cambria" w:hAnsi="Cambria" w:cs="Courier New"/>
         </w:rPr>
-        <w:tab/>
-      </w:r>
-      <w:r>
-        <w:rPr>
-          <w:rFonts w:ascii="Cambria" w:hAnsi="Cambria" w:cs="Courier New"/>
-        </w:rPr>
-        <w:tab/>
-      </w:r>
-      <w:r>
-        <w:rPr>
-          <w:rFonts w:ascii="Cambria" w:hAnsi="Cambria" w:cs="Courier New"/>
-        </w:rPr>
-        <w:tab/>
+        <w:t xml:space="preserve"> bit.</w:t>
+      </w:r>
+      <w:r>
+        <w:rPr>
+          <w:rFonts w:ascii="Cambria" w:hAnsi="Cambria" w:cs="Courier New"/>
+        </w:rPr>
+        <w:t xml:space="preserve"> </w:t>
+      </w:r>
+      <w:r>
+        <w:rPr>
+          <w:rFonts w:ascii="Cambria" w:hAnsi="Cambria" w:cs="Courier New"/>
+        </w:rPr>
+        <w:t>Upon receiving a valid signal, the ASP will save the input data</w:t>
+      </w:r>
+      <w:r>
+        <w:rPr>
+          <w:rFonts w:ascii="Cambria" w:hAnsi="Cambria" w:cs="Courier New"/>
+        </w:rPr>
+        <w:t xml:space="preserve"> and </w:t>
+      </w:r>
+      <w:r>
+        <w:rPr>
+          <w:rFonts w:ascii="Cambria" w:hAnsi="Cambria" w:cs="Courier New"/>
+        </w:rPr>
+        <w:t>assert</w:t>
+      </w:r>
+      <w:r>
+        <w:rPr>
+          <w:rFonts w:ascii="Cambria" w:hAnsi="Cambria" w:cs="Courier New"/>
+        </w:rPr>
+        <w:t xml:space="preserve"> the busy state </w:t>
       </w:r>
       <w:r>
         <w:t>–</w:t>
@@ -309,369 +646,24 @@
         <w:rPr>
           <w:rFonts w:ascii="Cambria" w:hAnsi="Cambria" w:cs="Courier New"/>
         </w:rPr>
+        <w:t xml:space="preserve"> setting the busy bit to one</w:t>
+      </w:r>
+      <w:r>
+        <w:rPr>
+          <w:rFonts w:ascii="Cambria" w:hAnsi="Cambria" w:cs="Courier New"/>
+        </w:rPr>
+        <w:t>.</w:t>
+      </w:r>
+      <w:r>
+        <w:rPr>
+          <w:rFonts w:ascii="Cambria" w:hAnsi="Cambria" w:cs="Courier New"/>
+        </w:rPr>
         <w:t xml:space="preserve"> </w:t>
       </w:r>
       <w:r>
         <w:rPr>
           <w:rFonts w:ascii="Cambria" w:hAnsi="Cambria" w:cs="Courier New"/>
         </w:rPr>
-        <w:t xml:space="preserve">Indicates valid packet for </w:t>
-      </w:r>
-      <w:r>
-        <w:rPr>
-          <w:rFonts w:ascii="Courier New" w:hAnsi="Courier New" w:cs="Courier New"/>
-        </w:rPr>
-        <w:t>data_in</w:t>
-      </w:r>
-      <w:r>
-        <w:rPr>
-          <w:rFonts w:ascii="Courier New" w:hAnsi="Courier New" w:cs="Courier New"/>
-        </w:rPr>
-        <w:t xml:space="preserve"> </w:t>
-      </w:r>
-      <w:r>
-        <w:rPr>
-          <w:rFonts w:ascii="Cambria" w:hAnsi="Cambria" w:cs="Courier New"/>
-        </w:rPr>
-        <w:t>&lt;1bit&gt;</w:t>
-      </w:r>
-    </w:p>
-    <w:p>
-      <w:pPr>
-        <w:spacing w:after="0"/>
-        <w:rPr>
-          <w:rFonts w:ascii="Cambria" w:hAnsi="Cambria" w:cs="Courier New"/>
-        </w:rPr>
-      </w:pPr>
-      <w:r>
-        <w:rPr>
-          <w:rFonts w:ascii="Cambria" w:hAnsi="Cambria" w:cs="Courier New"/>
-        </w:rPr>
-        <w:tab/>
-      </w:r>
-      <w:r>
-        <w:rPr>
-          <w:rFonts w:ascii="Courier New" w:hAnsi="Courier New" w:cs="Courier New"/>
-        </w:rPr>
-        <w:t>reset</w:t>
-      </w:r>
-      <w:r>
-        <w:rPr>
-          <w:rFonts w:ascii="Cambria" w:hAnsi="Cambria" w:cs="Courier New"/>
-        </w:rPr>
-        <w:tab/>
-      </w:r>
-      <w:r>
-        <w:rPr>
-          <w:rFonts w:ascii="Cambria" w:hAnsi="Cambria" w:cs="Courier New"/>
-        </w:rPr>
-        <w:tab/>
-      </w:r>
-      <w:r>
-        <w:rPr>
-          <w:rFonts w:ascii="Cambria" w:hAnsi="Cambria" w:cs="Courier New"/>
-        </w:rPr>
-        <w:tab/>
-      </w:r>
-      <w:r>
-        <w:t>–</w:t>
-      </w:r>
-      <w:r>
-        <w:rPr>
-          <w:rFonts w:ascii="Cambria" w:hAnsi="Cambria" w:cs="Courier New"/>
-        </w:rPr>
-        <w:t xml:space="preserve"> </w:t>
-      </w:r>
-      <w:r>
-        <w:rPr>
-          <w:rFonts w:ascii="Cambria" w:hAnsi="Cambria" w:cs="Courier New"/>
-        </w:rPr>
-        <w:t>Reset all vector and states</w:t>
-      </w:r>
-      <w:r>
-        <w:rPr>
-          <w:rFonts w:ascii="Cambria" w:hAnsi="Cambria" w:cs="Courier New"/>
-        </w:rPr>
-        <w:t xml:space="preserve"> &lt;1bits&gt;</w:t>
-      </w:r>
-    </w:p>
-    <w:p>
-      <w:pPr>
-        <w:spacing w:after="0"/>
-        <w:rPr>
-          <w:rFonts w:ascii="Cambria" w:hAnsi="Cambria" w:cs="Courier New"/>
-        </w:rPr>
-      </w:pPr>
-      <w:r>
-        <w:rPr>
-          <w:rFonts w:ascii="Cambria" w:hAnsi="Cambria" w:cs="Courier New"/>
-        </w:rPr>
-        <w:t>Output:</w:t>
-      </w:r>
-    </w:p>
-    <w:p>
-      <w:pPr>
-        <w:spacing w:after="0"/>
-        <w:rPr>
-          <w:rFonts w:ascii="Cambria" w:hAnsi="Cambria" w:cs="Courier New"/>
-        </w:rPr>
-      </w:pPr>
-      <w:r>
-        <w:rPr>
-          <w:rFonts w:ascii="Cambria" w:hAnsi="Cambria" w:cs="Courier New"/>
-        </w:rPr>
-        <w:tab/>
-      </w:r>
-      <w:r>
-        <w:rPr>
-          <w:rFonts w:ascii="Courier New" w:hAnsi="Courier New" w:cs="Courier New"/>
-        </w:rPr>
-        <w:t>da</w:t>
-      </w:r>
-      <w:r>
-        <w:rPr>
-          <w:rFonts w:ascii="Courier New" w:hAnsi="Courier New" w:cs="Courier New"/>
-        </w:rPr>
-        <w:t>ta_out</w:t>
-      </w:r>
-      <w:r>
-        <w:tab/>
-      </w:r>
-      <w:r>
-        <w:tab/>
-        <w:t>–</w:t>
-      </w:r>
-      <w:r>
-        <w:rPr>
-          <w:rFonts w:ascii="Cambria" w:hAnsi="Cambria" w:cs="Courier New"/>
-        </w:rPr>
-        <w:t xml:space="preserve"> </w:t>
-      </w:r>
-      <w:r>
-        <w:rPr>
-          <w:rFonts w:ascii="Cambria" w:hAnsi="Cambria" w:cs="Courier New"/>
-        </w:rPr>
-        <w:t>Contains response of the process</w:t>
-      </w:r>
-      <w:r>
-        <w:rPr>
-          <w:rFonts w:ascii="Cambria" w:hAnsi="Cambria" w:cs="Courier New"/>
-        </w:rPr>
-        <w:t xml:space="preserve"> &lt;64bits&gt;</w:t>
-      </w:r>
-    </w:p>
-    <w:p>
-      <w:pPr>
-        <w:spacing w:after="0"/>
-        <w:rPr>
-          <w:rFonts w:ascii="Cambria" w:hAnsi="Cambria" w:cs="Courier New"/>
-        </w:rPr>
-      </w:pPr>
-      <w:r>
-        <w:rPr>
-          <w:rFonts w:ascii="Cambria" w:hAnsi="Cambria" w:cs="Courier New"/>
-        </w:rPr>
-        <w:tab/>
-      </w:r>
-      <w:r>
-        <w:rPr>
-          <w:rFonts w:ascii="Courier New" w:hAnsi="Courier New" w:cs="Courier New"/>
-        </w:rPr>
-        <w:t>re</w:t>
-      </w:r>
-      <w:r>
-        <w:rPr>
-          <w:rFonts w:ascii="Courier New" w:hAnsi="Courier New" w:cs="Courier New"/>
-        </w:rPr>
-        <w:t>s_ready</w:t>
-      </w:r>
-      <w:r>
-        <w:rPr>
-          <w:rFonts w:ascii="Cambria" w:hAnsi="Cambria" w:cs="Courier New"/>
-        </w:rPr>
-        <w:tab/>
-      </w:r>
-      <w:r>
-        <w:rPr>
-          <w:rFonts w:ascii="Cambria" w:hAnsi="Cambria" w:cs="Courier New"/>
-        </w:rPr>
-        <w:tab/>
-      </w:r>
-      <w:r>
-        <w:t>–</w:t>
-      </w:r>
-      <w:r>
-        <w:rPr>
-          <w:rFonts w:ascii="Cambria" w:hAnsi="Cambria" w:cs="Courier New"/>
-        </w:rPr>
-        <w:t xml:space="preserve"> Indicate data out is valid</w:t>
-      </w:r>
-      <w:r>
-        <w:rPr>
-          <w:rFonts w:ascii="Cambria" w:hAnsi="Cambria" w:cs="Courier New"/>
-        </w:rPr>
-        <w:t xml:space="preserve"> &lt;1bit&gt;</w:t>
-      </w:r>
-    </w:p>
-    <w:p>
-      <w:pPr>
-        <w:spacing w:after="0"/>
-        <w:rPr>
-          <w:rFonts w:ascii="Cambria" w:hAnsi="Cambria" w:cs="Courier New"/>
-        </w:rPr>
-      </w:pPr>
-      <w:r>
-        <w:rPr>
-          <w:rFonts w:ascii="Cambria" w:hAnsi="Cambria" w:cs="Courier New"/>
-        </w:rPr>
-        <w:tab/>
-      </w:r>
-      <w:r>
-        <w:rPr>
-          <w:rFonts w:ascii="Courier New" w:hAnsi="Courier New" w:cs="Courier New"/>
-        </w:rPr>
-        <w:t>bus</w:t>
-      </w:r>
-      <w:r>
-        <w:rPr>
-          <w:rFonts w:ascii="Courier New" w:hAnsi="Courier New" w:cs="Courier New"/>
-        </w:rPr>
-        <w:t>y</w:t>
-      </w:r>
-      <w:r>
-        <w:rPr>
-          <w:rFonts w:ascii="Cambria" w:hAnsi="Cambria" w:cs="Courier New"/>
-        </w:rPr>
-        <w:tab/>
-      </w:r>
-      <w:r>
-        <w:rPr>
-          <w:rFonts w:ascii="Cambria" w:hAnsi="Cambria" w:cs="Courier New"/>
-        </w:rPr>
-        <w:tab/>
-      </w:r>
-      <w:r>
-        <w:rPr>
-          <w:rFonts w:ascii="Cambria" w:hAnsi="Cambria" w:cs="Courier New"/>
-        </w:rPr>
-        <w:tab/>
-      </w:r>
-      <w:r>
-        <w:t>–</w:t>
-      </w:r>
-      <w:r>
-        <w:rPr>
-          <w:rFonts w:ascii="Cambria" w:hAnsi="Cambria" w:cs="Courier New"/>
-        </w:rPr>
-        <w:t xml:space="preserve"> Indicate ASP is busy, cannot</w:t>
-      </w:r>
-      <w:r>
-        <w:rPr>
-          <w:rFonts w:ascii="Cambria" w:hAnsi="Cambria" w:cs="Courier New"/>
-        </w:rPr>
-        <w:t xml:space="preserve"> receive more instructions</w:t>
-      </w:r>
-      <w:r>
-        <w:rPr>
-          <w:rFonts w:ascii="Cambria" w:hAnsi="Cambria" w:cs="Courier New"/>
-        </w:rPr>
-        <w:t xml:space="preserve"> &lt;1bit&gt;</w:t>
-      </w:r>
-    </w:p>
-    <w:p>
-      <w:pPr>
-        <w:spacing w:after="0"/>
-        <w:rPr>
-          <w:rFonts w:ascii="Cambria" w:hAnsi="Cambria" w:cs="Courier New"/>
-        </w:rPr>
-      </w:pPr>
-    </w:p>
-    <w:p>
-      <w:pPr>
-        <w:spacing w:after="0"/>
-        <w:rPr>
-          <w:rFonts w:ascii="Cambria" w:hAnsi="Cambria" w:cs="Courier New"/>
-        </w:rPr>
-      </w:pPr>
-      <w:r>
-        <w:rPr>
-          <w:rFonts w:ascii="Cambria" w:hAnsi="Cambria" w:cs="Courier New"/>
-        </w:rPr>
-        <w:t>Currently the ASP wil</w:t>
-      </w:r>
-      <w:r>
-        <w:rPr>
-          <w:rFonts w:ascii="Cambria" w:hAnsi="Cambria" w:cs="Courier New"/>
-        </w:rPr>
-        <w:t xml:space="preserve">l receive instructions upon the true state of the input, </w:t>
-      </w:r>
-      <w:r>
-        <w:rPr>
-          <w:rFonts w:ascii="Courier New" w:hAnsi="Courier New" w:cs="Courier New"/>
-        </w:rPr>
-        <w:t>valid</w:t>
-      </w:r>
-      <w:r>
-        <w:rPr>
-          <w:rFonts w:ascii="Cambria" w:hAnsi="Cambria" w:cs="Courier New"/>
-        </w:rPr>
-        <w:t xml:space="preserve"> bit.</w:t>
-      </w:r>
-      <w:r>
-        <w:rPr>
-          <w:rFonts w:ascii="Cambria" w:hAnsi="Cambria" w:cs="Courier New"/>
-        </w:rPr>
-        <w:t xml:space="preserve"> </w:t>
-      </w:r>
-      <w:r>
-        <w:rPr>
-          <w:rFonts w:ascii="Cambria" w:hAnsi="Cambria" w:cs="Courier New"/>
-        </w:rPr>
-        <w:t>Upon receiving a valid signal, the ASP will save the input data</w:t>
-      </w:r>
-      <w:r>
-        <w:rPr>
-          <w:rFonts w:ascii="Cambria" w:hAnsi="Cambria" w:cs="Courier New"/>
-        </w:rPr>
-        <w:t xml:space="preserve"> and </w:t>
-      </w:r>
-      <w:r>
-        <w:rPr>
-          <w:rFonts w:ascii="Cambria" w:hAnsi="Cambria" w:cs="Courier New"/>
-        </w:rPr>
-        <w:t>assert</w:t>
-      </w:r>
-      <w:r>
-        <w:rPr>
-          <w:rFonts w:ascii="Cambria" w:hAnsi="Cambria" w:cs="Courier New"/>
-        </w:rPr>
-        <w:t xml:space="preserve"> the busy state </w:t>
-      </w:r>
-      <w:r>
-        <w:t>–</w:t>
-      </w:r>
-      <w:r>
-        <w:rPr>
-          <w:rFonts w:ascii="Cambria" w:hAnsi="Cambria" w:cs="Courier New"/>
-        </w:rPr>
-        <w:t xml:space="preserve"> setting the busy bit to one</w:t>
-      </w:r>
-      <w:r>
-        <w:rPr>
-          <w:rFonts w:ascii="Cambria" w:hAnsi="Cambria" w:cs="Courier New"/>
-        </w:rPr>
-        <w:t>.</w:t>
-      </w:r>
-      <w:r>
-        <w:rPr>
-          <w:rFonts w:ascii="Cambria" w:hAnsi="Cambria" w:cs="Courier New"/>
-        </w:rPr>
-        <w:t xml:space="preserve"> </w:t>
-      </w:r>
-      <w:r>
-        <w:rPr>
-          <w:rFonts w:ascii="Cambria" w:hAnsi="Cambria" w:cs="Courier New"/>
-        </w:rPr>
         <w:t>The data input will be of</w:t>
       </w:r>
       <w:r>
@@ -722,7 +714,6 @@
         <w:rPr>
           <w:rFonts w:ascii="Cambria" w:hAnsi="Cambria" w:cs="Courier New"/>
           <w:noProof/>
-          <w:lang w:eastAsia="en-NZ"/>
         </w:rPr>
         <w:drawing>
           <wp:anchor distT="0" distB="0" distL="114300" distR="114300" simplePos="0" relativeHeight="251660288" behindDoc="0" locked="0" layoutInCell="1" allowOverlap="1">
@@ -817,7 +808,6 @@
       <w:r>
         <w:rPr>
           <w:noProof/>
-          <w:lang w:eastAsia="en-NZ"/>
         </w:rPr>
         <w:drawing>
           <wp:anchor distT="0" distB="0" distL="114300" distR="114300" simplePos="0" relativeHeight="251662336" behindDoc="0" locked="0" layoutInCell="1" allowOverlap="1">
@@ -937,7 +927,6 @@
       <w:r>
         <w:rPr>
           <w:noProof/>
-          <w:lang w:eastAsia="en-NZ"/>
         </w:rPr>
         <w:drawing>
           <wp:anchor distT="0" distB="0" distL="114300" distR="114300" simplePos="0" relativeHeight="251663360" behindDoc="0" locked="0" layoutInCell="1" allowOverlap="1">
@@ -1022,7 +1011,6 @@
         <w:rPr>
           <w:rFonts w:ascii="Cambria" w:hAnsi="Cambria" w:cs="Courier New"/>
           <w:noProof/>
-          <w:lang w:eastAsia="en-NZ"/>
         </w:rPr>
         <w:drawing>
           <wp:anchor distT="0" distB="0" distL="114300" distR="114300" simplePos="0" relativeHeight="251661312" behindDoc="0" locked="0" layoutInCell="1" allowOverlap="1">
@@ -2206,7 +2194,6 @@
         <w:rPr>
           <w:rFonts w:ascii="Cambria" w:hAnsi="Cambria" w:cs="Courier New"/>
           <w:noProof/>
-          <w:lang w:eastAsia="en-NZ"/>
         </w:rPr>
         <w:drawing>
           <wp:anchor distT="0" distB="0" distL="114300" distR="114300" simplePos="0" relativeHeight="251664384" behindDoc="0" locked="0" layoutInCell="1" allowOverlap="1">
@@ -3661,7 +3648,6 @@
         <w:rPr>
           <w:rFonts w:ascii="Cambria" w:hAnsi="Cambria" w:cs="Courier New"/>
           <w:noProof/>
-          <w:lang w:eastAsia="en-NZ"/>
         </w:rPr>
         <w:lastRenderedPageBreak/>
         <w:drawing>
@@ -3852,7 +3838,31 @@
         <w:rPr>
           <w:rFonts w:ascii="Cambria" w:hAnsi="Cambria" w:cs="Courier New"/>
         </w:rPr>
-        <w:t xml:space="preserve">At 160 ns, the STORE_INIT, for memory vector A, instruction is send to the ANI and the result is produced. It is only displayed to the </w:t>
+        <w:t>At 160 ns, the STORE_INIT, for memory vector A, instruction is send to the A</w:t>
+      </w:r>
+      <w:r>
+        <w:rPr>
+          <w:rFonts w:ascii="Cambria" w:hAnsi="Cambria" w:cs="Courier New"/>
+        </w:rPr>
+        <w:t>SP</w:t>
+      </w:r>
+      <w:r>
+        <w:rPr>
+          <w:rFonts w:ascii="Cambria" w:hAnsi="Cambria" w:cs="Courier New"/>
+        </w:rPr>
+        <w:t xml:space="preserve"> and the </w:t>
+      </w:r>
+      <w:r>
+        <w:rPr>
+          <w:rFonts w:ascii="Cambria" w:hAnsi="Cambria" w:cs="Courier New"/>
+        </w:rPr>
+        <w:t xml:space="preserve">access granted </w:t>
+      </w:r>
+      <w:r>
+        <w:rPr>
+          <w:rFonts w:ascii="Cambria" w:hAnsi="Cambria" w:cs="Courier New"/>
+        </w:rPr>
+        <w:t xml:space="preserve">result is produced. It is only displayed to the </w:t>
       </w:r>
       <w:r>
         <w:rPr>
@@ -3888,7 +3898,37 @@
         <w:rPr>
           <w:rFonts w:ascii="Cambria" w:hAnsi="Cambria" w:cs="Courier New"/>
         </w:rPr>
-        <w:t>, for memory vector B, instruction is send to the ANI and the result is produced.</w:t>
+        <w:t>, for memory vector B, instruction is send to the A</w:t>
+      </w:r>
+      <w:r>
+        <w:rPr>
+          <w:rFonts w:ascii="Cambria" w:hAnsi="Cambria" w:cs="Courier New"/>
+        </w:rPr>
+        <w:t>PS</w:t>
+      </w:r>
+      <w:r>
+        <w:rPr>
+          <w:rFonts w:ascii="Cambria" w:hAnsi="Cambria" w:cs="Courier New"/>
+        </w:rPr>
+        <w:t xml:space="preserve"> and the </w:t>
+      </w:r>
+      <w:r>
+        <w:rPr>
+          <w:rFonts w:ascii="Cambria" w:hAnsi="Cambria" w:cs="Courier New"/>
+        </w:rPr>
+        <w:t>access granted result</w:t>
+      </w:r>
+      <w:r>
+        <w:rPr>
+          <w:rFonts w:ascii="Cambria" w:hAnsi="Cambria" w:cs="Courier New"/>
+        </w:rPr>
+        <w:t xml:space="preserve"> is produced.</w:t>
+      </w:r>
+      <w:r>
+        <w:rPr>
+          <w:rFonts w:ascii="Cambria" w:hAnsi="Cambria" w:cs="Courier New"/>
+        </w:rPr>
+        <w:t xml:space="preserve"> </w:t>
       </w:r>
     </w:p>
     <w:p>
@@ -3902,6 +3942,272 @@
           <w:rFonts w:ascii="Cambria" w:hAnsi="Cambria" w:cs="Courier New"/>
         </w:rPr>
       </w:pPr>
+      <w:r>
+        <w:rPr>
+          <w:rFonts w:ascii="Cambria" w:hAnsi="Cambria" w:cs="Courier New"/>
+        </w:rPr>
+        <w:t>Next instruction is store 100 words into Vector A, Invoke ASP packet is sent right after. Data packets numbered 0 to 99 is stored in index 0 to 99.</w:t>
+      </w:r>
+    </w:p>
+    <w:p>
+      <w:pPr>
+        <w:pStyle w:val="ListParagraph"/>
+        <w:numPr>
+          <w:ilvl w:val="0"/>
+          <w:numId w:val="3"/>
+        </w:numPr>
+        <w:rPr>
+          <w:rFonts w:ascii="Cambria" w:hAnsi="Cambria" w:cs="Courier New"/>
+        </w:rPr>
+      </w:pPr>
+      <w:r>
+        <w:rPr>
+          <w:rFonts w:ascii="Cambria" w:hAnsi="Cambria" w:cs="Courier New"/>
+        </w:rPr>
+        <w:t xml:space="preserve">Next instruction is store 100 words into Vector </w:t>
+      </w:r>
+      <w:r>
+        <w:rPr>
+          <w:rFonts w:ascii="Cambria" w:hAnsi="Cambria" w:cs="Courier New"/>
+        </w:rPr>
+        <w:t>B</w:t>
+      </w:r>
+      <w:r>
+        <w:rPr>
+          <w:rFonts w:ascii="Cambria" w:hAnsi="Cambria" w:cs="Courier New"/>
+        </w:rPr>
+        <w:t>, Invoke ASP packet is sent right after. Data packets numbered 0 to 99 is stored in index 0 to 99.</w:t>
+      </w:r>
+    </w:p>
+    <w:p>
+      <w:pPr>
+        <w:pStyle w:val="ListParagraph"/>
+        <w:numPr>
+          <w:ilvl w:val="0"/>
+          <w:numId w:val="3"/>
+        </w:numPr>
+        <w:rPr>
+          <w:rFonts w:ascii="Cambria" w:hAnsi="Cambria" w:cs="Courier New"/>
+        </w:rPr>
+      </w:pPr>
+      <w:r>
+        <w:rPr>
+          <w:rFonts w:ascii="Cambria" w:hAnsi="Cambria" w:cs="Courier New"/>
+        </w:rPr>
+        <w:t>XOR A instruction is sent from index 0 to 1, result of 3 is sent.</w:t>
+      </w:r>
+    </w:p>
+    <w:p>
+      <w:pPr>
+        <w:pStyle w:val="ListParagraph"/>
+        <w:numPr>
+          <w:ilvl w:val="0"/>
+          <w:numId w:val="3"/>
+        </w:numPr>
+        <w:rPr>
+          <w:rFonts w:ascii="Cambria" w:hAnsi="Cambria" w:cs="Courier New"/>
+        </w:rPr>
+      </w:pPr>
+      <w:r>
+        <w:rPr>
+          <w:rFonts w:ascii="Cambria" w:hAnsi="Cambria" w:cs="Courier New"/>
+        </w:rPr>
+        <w:t xml:space="preserve">XOR B instruction is sent from index 10 to 30, result of </w:t>
+      </w:r>
+      <w:r>
+        <w:rPr>
+          <w:rFonts w:ascii="Cambria" w:hAnsi="Cambria" w:cs="Courier New"/>
+        </w:rPr>
+        <w:t>_____________</w:t>
+      </w:r>
+    </w:p>
+    <w:p>
+      <w:pPr>
+        <w:pStyle w:val="ListParagraph"/>
+        <w:numPr>
+          <w:ilvl w:val="0"/>
+          <w:numId w:val="3"/>
+        </w:numPr>
+        <w:rPr>
+          <w:rFonts w:ascii="Cambria" w:hAnsi="Cambria" w:cs="Courier New"/>
+        </w:rPr>
+      </w:pPr>
+      <w:r>
+        <w:rPr>
+          <w:rFonts w:ascii="Cambria" w:hAnsi="Cambria" w:cs="Courier New"/>
+        </w:rPr>
+        <w:t xml:space="preserve">Multiply and accumulate instruction from 1 to 10 with result of </w:t>
+      </w:r>
+      <w:r>
+        <w:rPr>
+          <w:rFonts w:ascii="Cambria" w:hAnsi="Cambria" w:cs="Courier New"/>
+        </w:rPr>
+        <w:t xml:space="preserve"> ________________</w:t>
+      </w:r>
+      <w:bookmarkStart w:id="0" w:name="_GoBack"/>
+      <w:bookmarkEnd w:id="0"/>
+    </w:p>
+    <w:p>
+      <w:pPr>
+        <w:pStyle w:val="ListParagraph"/>
+        <w:numPr>
+          <w:ilvl w:val="0"/>
+          <w:numId w:val="3"/>
+        </w:numPr>
+        <w:rPr>
+          <w:rFonts w:ascii="Cambria" w:hAnsi="Cambria" w:cs="Courier New"/>
+        </w:rPr>
+      </w:pPr>
+      <w:r>
+        <w:rPr>
+          <w:rFonts w:ascii="Cambria" w:hAnsi="Cambria" w:cs="Courier New"/>
+        </w:rPr>
+        <w:t>Average filter with a window of 4 at index 10 for Vector A</w:t>
+      </w:r>
+    </w:p>
+    <w:p>
+      <w:pPr>
+        <w:pStyle w:val="ListParagraph"/>
+        <w:numPr>
+          <w:ilvl w:val="0"/>
+          <w:numId w:val="3"/>
+        </w:numPr>
+        <w:rPr>
+          <w:rFonts w:ascii="Cambria" w:hAnsi="Cambria" w:cs="Courier New"/>
+        </w:rPr>
+      </w:pPr>
+      <w:r>
+        <w:rPr>
+          <w:rFonts w:ascii="Cambria" w:hAnsi="Cambria" w:cs="Courier New"/>
+        </w:rPr>
+        <w:t xml:space="preserve">Average filter with a window of </w:t>
+      </w:r>
+      <w:r>
+        <w:rPr>
+          <w:rFonts w:ascii="Cambria" w:hAnsi="Cambria" w:cs="Courier New"/>
+        </w:rPr>
+        <w:t>8</w:t>
+      </w:r>
+      <w:r>
+        <w:rPr>
+          <w:rFonts w:ascii="Cambria" w:hAnsi="Cambria" w:cs="Courier New"/>
+        </w:rPr>
+        <w:t xml:space="preserve"> at index 10 for Vector A</w:t>
+      </w:r>
+    </w:p>
+    <w:p>
+      <w:pPr>
+        <w:pStyle w:val="ListParagraph"/>
+        <w:numPr>
+          <w:ilvl w:val="0"/>
+          <w:numId w:val="3"/>
+        </w:numPr>
+        <w:rPr>
+          <w:rFonts w:ascii="Cambria" w:hAnsi="Cambria" w:cs="Courier New"/>
+        </w:rPr>
+      </w:pPr>
+      <w:r>
+        <w:rPr>
+          <w:rFonts w:ascii="Cambria" w:hAnsi="Cambria" w:cs="Courier New"/>
+        </w:rPr>
+        <w:t xml:space="preserve">Average filter with a window of 4 at index 10 for Vector </w:t>
+      </w:r>
+      <w:r>
+        <w:rPr>
+          <w:rFonts w:ascii="Cambria" w:hAnsi="Cambria" w:cs="Courier New"/>
+        </w:rPr>
+        <w:t>B</w:t>
+      </w:r>
+    </w:p>
+    <w:p>
+      <w:pPr>
+        <w:pStyle w:val="ListParagraph"/>
+        <w:numPr>
+          <w:ilvl w:val="0"/>
+          <w:numId w:val="3"/>
+        </w:numPr>
+        <w:rPr>
+          <w:rFonts w:ascii="Cambria" w:hAnsi="Cambria" w:cs="Courier New"/>
+        </w:rPr>
+      </w:pPr>
+      <w:r>
+        <w:rPr>
+          <w:rFonts w:ascii="Cambria" w:hAnsi="Cambria" w:cs="Courier New"/>
+        </w:rPr>
+        <w:t xml:space="preserve">Average filter with a window of </w:t>
+      </w:r>
+      <w:r>
+        <w:rPr>
+          <w:rFonts w:ascii="Cambria" w:hAnsi="Cambria" w:cs="Courier New"/>
+        </w:rPr>
+        <w:t>8</w:t>
+      </w:r>
+      <w:r>
+        <w:rPr>
+          <w:rFonts w:ascii="Cambria" w:hAnsi="Cambria" w:cs="Courier New"/>
+        </w:rPr>
+        <w:t xml:space="preserve"> at index 10 for Vector </w:t>
+      </w:r>
+      <w:r>
+        <w:rPr>
+          <w:rFonts w:ascii="Cambria" w:hAnsi="Cambria" w:cs="Courier New"/>
+        </w:rPr>
+        <w:t>B</w:t>
+      </w:r>
+    </w:p>
+    <w:p>
+      <w:pPr>
+        <w:pStyle w:val="ListParagraph"/>
+        <w:numPr>
+          <w:ilvl w:val="0"/>
+          <w:numId w:val="3"/>
+        </w:numPr>
+        <w:rPr>
+          <w:rFonts w:ascii="Cambria" w:hAnsi="Cambria" w:cs="Courier New"/>
+        </w:rPr>
+      </w:pPr>
+      <w:r>
+        <w:rPr>
+          <w:rFonts w:ascii="Cambria" w:hAnsi="Cambria" w:cs="Courier New"/>
+        </w:rPr>
+        <w:t>Addition pop requests with no queued results will not produce a result</w:t>
+      </w:r>
+    </w:p>
+    <w:p>
+      <w:pPr>
+        <w:pStyle w:val="ListParagraph"/>
+        <w:numPr>
+          <w:ilvl w:val="0"/>
+          <w:numId w:val="3"/>
+        </w:numPr>
+        <w:rPr>
+          <w:rFonts w:ascii="Cambria" w:hAnsi="Cambria" w:cs="Courier New"/>
+        </w:rPr>
+      </w:pPr>
+      <w:r>
+        <w:rPr>
+          <w:rFonts w:ascii="Cambria" w:hAnsi="Cambria" w:cs="Courier New"/>
+        </w:rPr>
+        <w:t>A multiply and accumulate instruction resulting in a value of 328419 should split into 2 separate packets, can be popped twice.</w:t>
+      </w:r>
+    </w:p>
+    <w:p>
+      <w:pPr>
+        <w:pStyle w:val="ListParagraph"/>
+        <w:numPr>
+          <w:ilvl w:val="0"/>
+          <w:numId w:val="3"/>
+        </w:numPr>
+        <w:rPr>
+          <w:rFonts w:ascii="Cambria" w:hAnsi="Cambria" w:cs="Courier New"/>
+        </w:rPr>
+      </w:pPr>
+      <w:r>
+        <w:rPr>
+          <w:rFonts w:ascii="Cambria" w:hAnsi="Cambria" w:cs="Courier New"/>
+        </w:rPr>
+        <w:t>Queue of two instructions, both resulting in two packets. A total of 4 packets can be popped in a row.</w:t>
+      </w:r>
     </w:p>
     <w:sectPr>
       <w:headerReference w:type="default" r:id="rId13"/>
@@ -3915,7 +4221,7 @@
 </file>
 
 <file path=word/endnotes.xml><?xml version="1.0" encoding="utf-8"?>
-<w:endnotes xmlns:wpc="http://schemas.microsoft.com/office/word/2010/wordprocessingCanvas" xmlns:mc="http://schemas.openxmlformats.org/markup-compatibility/2006" xmlns:o="urn:schemas-microsoft-com:office:office" xmlns:r="http://schemas.openxmlformats.org/officeDocument/2006/relationships" xmlns:m="http://schemas.openxmlformats.org/officeDocument/2006/math" xmlns:v="urn:schemas-microsoft-com:vml" xmlns:wp14="http://schemas.microsoft.com/office/word/2010/wordprocessingDrawing" xmlns:wp="http://schemas.openxmlformats.org/drawingml/2006/wordprocessingDrawing" xmlns:w10="urn:schemas-microsoft-com:office:word" xmlns:w="http://schemas.openxmlformats.org/wordprocessingml/2006/main" xmlns:w14="http://schemas.microsoft.com/office/word/2010/wordml" xmlns:w15="http://schemas.microsoft.com/office/word/2012/wordml" xmlns:wpg="http://schemas.microsoft.com/office/word/2010/wordprocessingGroup" xmlns:wpi="http://schemas.microsoft.com/office/word/2010/wordprocessingInk" xmlns:wne="http://schemas.microsoft.com/office/word/2006/wordml" xmlns:wps="http://schemas.microsoft.com/office/word/2010/wordprocessingShape" mc:Ignorable="w14 w15 wp14">
+<w:endnotes xmlns:wpc="http://schemas.microsoft.com/office/word/2010/wordprocessingCanvas" xmlns:cx="http://schemas.microsoft.com/office/drawing/2014/chartex" xmlns:cx1="http://schemas.microsoft.com/office/drawing/2015/9/8/chartex" xmlns:cx2="http://schemas.microsoft.com/office/drawing/2015/10/21/chartex" xmlns:cx3="http://schemas.microsoft.com/office/drawing/2016/5/9/chartex" xmlns:cx4="http://schemas.microsoft.com/office/drawing/2016/5/10/chartex" xmlns:cx5="http://schemas.microsoft.com/office/drawing/2016/5/11/chartex" xmlns:mc="http://schemas.openxmlformats.org/markup-compatibility/2006" xmlns:o="urn:schemas-microsoft-com:office:office" xmlns:r="http://schemas.openxmlformats.org/officeDocument/2006/relationships" xmlns:m="http://schemas.openxmlformats.org/officeDocument/2006/math" xmlns:v="urn:schemas-microsoft-com:vml" xmlns:wp14="http://schemas.microsoft.com/office/word/2010/wordprocessingDrawing" xmlns:wp="http://schemas.openxmlformats.org/drawingml/2006/wordprocessingDrawing" xmlns:w10="urn:schemas-microsoft-com:office:word" xmlns:w="http://schemas.openxmlformats.org/wordprocessingml/2006/main" xmlns:w14="http://schemas.microsoft.com/office/word/2010/wordml" xmlns:w15="http://schemas.microsoft.com/office/word/2012/wordml" xmlns:w16se="http://schemas.microsoft.com/office/word/2015/wordml/symex" xmlns:wpg="http://schemas.microsoft.com/office/word/2010/wordprocessingGroup" xmlns:wpi="http://schemas.microsoft.com/office/word/2010/wordprocessingInk" xmlns:wne="http://schemas.microsoft.com/office/word/2006/wordml" xmlns:wps="http://schemas.microsoft.com/office/word/2010/wordprocessingShape" mc:Ignorable="w14 w15 w16se wp14">
   <w:endnote w:type="separator" w:id="-1">
     <w:p>
       <w:pPr>
@@ -3940,7 +4246,7 @@
 </file>
 
 <file path=word/footnotes.xml><?xml version="1.0" encoding="utf-8"?>
-<w:footnotes xmlns:wpc="http://schemas.microsoft.com/office/word/2010/wordprocessingCanvas" xmlns:mc="http://schemas.openxmlformats.org/markup-compatibility/2006" xmlns:o="urn:schemas-microsoft-com:office:office" xmlns:r="http://schemas.openxmlformats.org/officeDocument/2006/relationships" xmlns:m="http://schemas.openxmlformats.org/officeDocument/2006/math" xmlns:v="urn:schemas-microsoft-com:vml" xmlns:wp14="http://schemas.microsoft.com/office/word/2010/wordprocessingDrawing" xmlns:wp="http://schemas.openxmlformats.org/drawingml/2006/wordprocessingDrawing" xmlns:w10="urn:schemas-microsoft-com:office:word" xmlns:w="http://schemas.openxmlformats.org/wordprocessingml/2006/main" xmlns:w14="http://schemas.microsoft.com/office/word/2010/wordml" xmlns:w15="http://schemas.microsoft.com/office/word/2012/wordml" xmlns:wpg="http://schemas.microsoft.com/office/word/2010/wordprocessingGroup" xmlns:wpi="http://schemas.microsoft.com/office/word/2010/wordprocessingInk" xmlns:wne="http://schemas.microsoft.com/office/word/2006/wordml" xmlns:wps="http://schemas.microsoft.com/office/word/2010/wordprocessingShape" mc:Ignorable="w14 w15 wp14">
+<w:footnotes xmlns:wpc="http://schemas.microsoft.com/office/word/2010/wordprocessingCanvas" xmlns:cx="http://schemas.microsoft.com/office/drawing/2014/chartex" xmlns:cx1="http://schemas.microsoft.com/office/drawing/2015/9/8/chartex" xmlns:cx2="http://schemas.microsoft.com/office/drawing/2015/10/21/chartex" xmlns:cx3="http://schemas.microsoft.com/office/drawing/2016/5/9/chartex" xmlns:cx4="http://schemas.microsoft.com/office/drawing/2016/5/10/chartex" xmlns:cx5="http://schemas.microsoft.com/office/drawing/2016/5/11/chartex" xmlns:mc="http://schemas.openxmlformats.org/markup-compatibility/2006" xmlns:o="urn:schemas-microsoft-com:office:office" xmlns:r="http://schemas.openxmlformats.org/officeDocument/2006/relationships" xmlns:m="http://schemas.openxmlformats.org/officeDocument/2006/math" xmlns:v="urn:schemas-microsoft-com:vml" xmlns:wp14="http://schemas.microsoft.com/office/word/2010/wordprocessingDrawing" xmlns:wp="http://schemas.openxmlformats.org/drawingml/2006/wordprocessingDrawing" xmlns:w10="urn:schemas-microsoft-com:office:word" xmlns:w="http://schemas.openxmlformats.org/wordprocessingml/2006/main" xmlns:w14="http://schemas.microsoft.com/office/word/2010/wordml" xmlns:w15="http://schemas.microsoft.com/office/word/2012/wordml" xmlns:w16se="http://schemas.microsoft.com/office/word/2015/wordml/symex" xmlns:wpg="http://schemas.microsoft.com/office/word/2010/wordprocessingGroup" xmlns:wpi="http://schemas.microsoft.com/office/word/2010/wordprocessingInk" xmlns:wne="http://schemas.microsoft.com/office/word/2006/wordml" xmlns:wps="http://schemas.microsoft.com/office/word/2010/wordprocessingShape" mc:Ignorable="w14 w15 w16se wp14">
   <w:footnote w:type="separator" w:id="-1">
     <w:p>
       <w:pPr>
@@ -3965,7 +4271,7 @@
 </file>
 
 <file path=word/header1.xml><?xml version="1.0" encoding="utf-8"?>
-<w:hdr xmlns:wpc="http://schemas.microsoft.com/office/word/2010/wordprocessingCanvas" xmlns:mc="http://schemas.openxmlformats.org/markup-compatibility/2006" xmlns:o="urn:schemas-microsoft-com:office:office" xmlns:r="http://schemas.openxmlformats.org/officeDocument/2006/relationships" xmlns:m="http://schemas.openxmlformats.org/officeDocument/2006/math" xmlns:v="urn:schemas-microsoft-com:vml" xmlns:wp14="http://schemas.microsoft.com/office/word/2010/wordprocessingDrawing" xmlns:wp="http://schemas.openxmlformats.org/drawingml/2006/wordprocessingDrawing" xmlns:w10="urn:schemas-microsoft-com:office:word" xmlns:w="http://schemas.openxmlformats.org/wordprocessingml/2006/main" xmlns:w14="http://schemas.microsoft.com/office/word/2010/wordml" xmlns:w15="http://schemas.microsoft.com/office/word/2012/wordml" xmlns:wpg="http://schemas.microsoft.com/office/word/2010/wordprocessingGroup" xmlns:wpi="http://schemas.microsoft.com/office/word/2010/wordprocessingInk" xmlns:wne="http://schemas.microsoft.com/office/word/2006/wordml" xmlns:wps="http://schemas.microsoft.com/office/word/2010/wordprocessingShape" mc:Ignorable="w14 w15 wp14">
+<w:hdr xmlns:wpc="http://schemas.microsoft.com/office/word/2010/wordprocessingCanvas" xmlns:cx="http://schemas.microsoft.com/office/drawing/2014/chartex" xmlns:cx1="http://schemas.microsoft.com/office/drawing/2015/9/8/chartex" xmlns:cx2="http://schemas.microsoft.com/office/drawing/2015/10/21/chartex" xmlns:cx3="http://schemas.microsoft.com/office/drawing/2016/5/9/chartex" xmlns:cx4="http://schemas.microsoft.com/office/drawing/2016/5/10/chartex" xmlns:cx5="http://schemas.microsoft.com/office/drawing/2016/5/11/chartex" xmlns:mc="http://schemas.openxmlformats.org/markup-compatibility/2006" xmlns:o="urn:schemas-microsoft-com:office:office" xmlns:r="http://schemas.openxmlformats.org/officeDocument/2006/relationships" xmlns:m="http://schemas.openxmlformats.org/officeDocument/2006/math" xmlns:v="urn:schemas-microsoft-com:vml" xmlns:wp14="http://schemas.microsoft.com/office/word/2010/wordprocessingDrawing" xmlns:wp="http://schemas.openxmlformats.org/drawingml/2006/wordprocessingDrawing" xmlns:w10="urn:schemas-microsoft-com:office:word" xmlns:w="http://schemas.openxmlformats.org/wordprocessingml/2006/main" xmlns:w14="http://schemas.microsoft.com/office/word/2010/wordml" xmlns:w15="http://schemas.microsoft.com/office/word/2012/wordml" xmlns:w16se="http://schemas.microsoft.com/office/word/2015/wordml/symex" xmlns:wpg="http://schemas.microsoft.com/office/word/2010/wordprocessingGroup" xmlns:wpi="http://schemas.microsoft.com/office/word/2010/wordprocessingInk" xmlns:wne="http://schemas.microsoft.com/office/word/2006/wordml" xmlns:wps="http://schemas.microsoft.com/office/word/2010/wordprocessingShape" mc:Ignorable="w14 w15 w16se wp14">
   <w:p>
     <w:pPr>
       <w:pStyle w:val="Header"/>
@@ -3985,7 +4291,7 @@
 </file>
 
 <file path=word/numbering.xml><?xml version="1.0" encoding="utf-8"?>
-<w:numbering xmlns:wpc="http://schemas.microsoft.com/office/word/2010/wordprocessingCanvas" xmlns:mc="http://schemas.openxmlformats.org/markup-compatibility/2006" xmlns:o="urn:schemas-microsoft-com:office:office" xmlns:r="http://schemas.openxmlformats.org/officeDocument/2006/relationships" xmlns:m="http://schemas.openxmlformats.org/officeDocument/2006/math" xmlns:v="urn:schemas-microsoft-com:vml" xmlns:wp14="http://schemas.microsoft.com/office/word/2010/wordprocessingDrawing" xmlns:wp="http://schemas.openxmlformats.org/drawingml/2006/wordprocessingDrawing" xmlns:w10="urn:schemas-microsoft-com:office:word" xmlns:w="http://schemas.openxmlformats.org/wordprocessingml/2006/main" xmlns:w14="http://schemas.microsoft.com/office/word/2010/wordml" xmlns:w15="http://schemas.microsoft.com/office/word/2012/wordml" xmlns:wpg="http://schemas.microsoft.com/office/word/2010/wordprocessingGroup" xmlns:wpi="http://schemas.microsoft.com/office/word/2010/wordprocessingInk" xmlns:wne="http://schemas.microsoft.com/office/word/2006/wordml" xmlns:wps="http://schemas.microsoft.com/office/word/2010/wordprocessingShape" mc:Ignorable="w14 w15 wp14">
+<w:numbering xmlns:wpc="http://schemas.microsoft.com/office/word/2010/wordprocessingCanvas" xmlns:cx="http://schemas.microsoft.com/office/drawing/2014/chartex" xmlns:cx1="http://schemas.microsoft.com/office/drawing/2015/9/8/chartex" xmlns:cx2="http://schemas.microsoft.com/office/drawing/2015/10/21/chartex" xmlns:cx3="http://schemas.microsoft.com/office/drawing/2016/5/9/chartex" xmlns:cx4="http://schemas.microsoft.com/office/drawing/2016/5/10/chartex" xmlns:cx5="http://schemas.microsoft.com/office/drawing/2016/5/11/chartex" xmlns:mc="http://schemas.openxmlformats.org/markup-compatibility/2006" xmlns:o="urn:schemas-microsoft-com:office:office" xmlns:r="http://schemas.openxmlformats.org/officeDocument/2006/relationships" xmlns:m="http://schemas.openxmlformats.org/officeDocument/2006/math" xmlns:v="urn:schemas-microsoft-com:vml" xmlns:wp14="http://schemas.microsoft.com/office/word/2010/wordprocessingDrawing" xmlns:wp="http://schemas.openxmlformats.org/drawingml/2006/wordprocessingDrawing" xmlns:w10="urn:schemas-microsoft-com:office:word" xmlns:w="http://schemas.openxmlformats.org/wordprocessingml/2006/main" xmlns:w14="http://schemas.microsoft.com/office/word/2010/wordml" xmlns:w15="http://schemas.microsoft.com/office/word/2012/wordml" xmlns:w16se="http://schemas.microsoft.com/office/word/2015/wordml/symex" xmlns:wpg="http://schemas.microsoft.com/office/word/2010/wordprocessingGroup" xmlns:wpi="http://schemas.microsoft.com/office/word/2010/wordprocessingInk" xmlns:wne="http://schemas.microsoft.com/office/word/2006/wordml" xmlns:wps="http://schemas.microsoft.com/office/word/2010/wordprocessingShape" mc:Ignorable="w14 w15 w16se wp14">
   <w:abstractNum w:abstractNumId="0" w15:restartNumberingAfterBreak="0">
     <w:nsid w:val="136652D0"/>
     <w:multiLevelType w:val="hybridMultilevel"/>
@@ -4312,7 +4618,7 @@
 </file>
 
 <file path=word/styles.xml><?xml version="1.0" encoding="utf-8"?>
-<w:styles xmlns:mc="http://schemas.openxmlformats.org/markup-compatibility/2006" xmlns:r="http://schemas.openxmlformats.org/officeDocument/2006/relationships" xmlns:w="http://schemas.openxmlformats.org/wordprocessingml/2006/main" xmlns:w14="http://schemas.microsoft.com/office/word/2010/wordml" xmlns:w15="http://schemas.microsoft.com/office/word/2012/wordml" mc:Ignorable="w14 w15">
+<w:styles xmlns:mc="http://schemas.openxmlformats.org/markup-compatibility/2006" xmlns:r="http://schemas.openxmlformats.org/officeDocument/2006/relationships" xmlns:w="http://schemas.openxmlformats.org/wordprocessingml/2006/main" xmlns:w14="http://schemas.microsoft.com/office/word/2010/wordml" xmlns:w15="http://schemas.microsoft.com/office/word/2012/wordml" xmlns:w16se="http://schemas.microsoft.com/office/word/2015/wordml/symex" mc:Ignorable="w14 w15 w16se">
   <w:docDefaults>
     <w:rPrDefault>
       <w:rPr>
@@ -4328,7 +4634,7 @@
       </w:pPr>
     </w:pPrDefault>
   </w:docDefaults>
-  <w:latentStyles w:defLockedState="0" w:defUIPriority="99" w:defSemiHidden="0" w:defUnhideWhenUsed="0" w:defQFormat="0" w:count="371">
+  <w:latentStyles w:defLockedState="0" w:defUIPriority="99" w:defSemiHidden="0" w:defUnhideWhenUsed="0" w:defQFormat="0" w:count="374">
     <w:lsdException w:name="Normal" w:uiPriority="0" w:qFormat="1"/>
     <w:lsdException w:name="heading 1" w:uiPriority="9" w:qFormat="1"/>
     <w:lsdException w:name="heading 2" w:semiHidden="1" w:uiPriority="9" w:unhideWhenUsed="1" w:qFormat="1"/>
@@ -4434,7 +4740,6 @@
     <w:lsdException w:name="HTML Sample" w:semiHidden="1" w:unhideWhenUsed="1"/>
     <w:lsdException w:name="HTML Typewriter" w:semiHidden="1" w:unhideWhenUsed="1"/>
     <w:lsdException w:name="HTML Variable" w:semiHidden="1" w:unhideWhenUsed="1"/>
-    <w:lsdException w:name="Normal Table" w:semiHidden="1" w:unhideWhenUsed="1"/>
     <w:lsdException w:name="annotation subject" w:semiHidden="1" w:unhideWhenUsed="1"/>
     <w:lsdException w:name="No List" w:semiHidden="1" w:unhideWhenUsed="1"/>
     <w:lsdException w:name="Outline List 1" w:semiHidden="1" w:unhideWhenUsed="1"/>
@@ -4479,7 +4784,6 @@
     <w:lsdException w:name="Table Professional" w:semiHidden="1" w:unhideWhenUsed="1"/>
     <w:lsdException w:name="Table Subtle 1" w:semiHidden="1" w:unhideWhenUsed="1"/>
     <w:lsdException w:name="Table Subtle 2" w:semiHidden="1" w:unhideWhenUsed="1"/>
-    <w:lsdException w:name="Table Web 1" w:semiHidden="1" w:unhideWhenUsed="1"/>
     <w:lsdException w:name="Table Web 2" w:semiHidden="1" w:unhideWhenUsed="1"/>
     <w:lsdException w:name="Table Web 3" w:semiHidden="1" w:unhideWhenUsed="1"/>
     <w:lsdException w:name="Balloon Text" w:semiHidden="1" w:unhideWhenUsed="1"/>
@@ -4700,6 +5004,9 @@
     <w:lsdException w:name="List Table 5 Dark Accent 6" w:uiPriority="50"/>
     <w:lsdException w:name="List Table 6 Colorful Accent 6" w:uiPriority="51"/>
     <w:lsdException w:name="List Table 7 Colorful Accent 6" w:uiPriority="52"/>
+    <w:lsdException w:name="Mention" w:semiHidden="1" w:unhideWhenUsed="1"/>
+    <w:lsdException w:name="Smart Hyperlink" w:semiHidden="1" w:unhideWhenUsed="1"/>
+    <w:lsdException w:name="Hashtag" w:semiHidden="1" w:unhideWhenUsed="1"/>
   </w:latentStyles>
   <w:style w:type="paragraph" w:default="1" w:styleId="Normal">
     <w:name w:val="Normal"/>

</xml_diff>